<commit_message>
Añado titulo al archivo don-quijote
</commit_message>
<xml_diff>
--- a/don-quijote.docx
+++ b/don-quijote.docx
@@ -5,17 +5,27 @@
     <w:p>
       <w:pPr>
         <w:rPr>
-          <w:rFonts w:ascii="Roboto" w:hAnsi="Roboto"/>
-          <w:color w:val="7030A0"/>
+          <w:rFonts w:ascii="Roboto Condensed" w:hAnsi="Roboto Condensed"/>
+          <w:b/>
+          <w:bCs/>
+          <w:color w:val="7030A0"/>
+          <w:sz w:val="40"/>
+          <w:szCs w:val="40"/>
         </w:rPr>
       </w:pPr>
       <w:r>
         <w:rPr>
-          <w:rFonts w:ascii="Roboto" w:hAnsi="Roboto"/>
-          <w:color w:val="7030A0"/>
-        </w:rPr>
-        <w:t>En un lugar de los **Repos**,</w:t>
-      </w:r>
+          <w:rFonts w:ascii="Roboto Condensed" w:hAnsi="Roboto Condensed"/>
+          <w:b/>
+          <w:bCs/>
+          <w:color w:val="7030A0"/>
+          <w:sz w:val="40"/>
+          <w:szCs w:val="40"/>
+        </w:rPr>
+        <w:t>TÍTULO</w:t>
+      </w:r>
+      <w:bookmarkStart w:id="0" w:name="_GoBack"/>
+      <w:bookmarkEnd w:id="0"/>
     </w:p>
     <w:p>
       <w:pPr>
@@ -29,23 +39,7 @@
           <w:rFonts w:ascii="Roboto" w:hAnsi="Roboto"/>
           <w:color w:val="7030A0"/>
         </w:rPr>
-        <w:t>de cuyo **</w:t>
-      </w:r>
-      <w:proofErr w:type="spellStart"/>
-      <w:r>
-        <w:rPr>
-          <w:rFonts w:ascii="Roboto" w:hAnsi="Roboto"/>
-          <w:color w:val="7030A0"/>
-        </w:rPr>
-        <w:t>commit</w:t>
-      </w:r>
-      <w:proofErr w:type="spellEnd"/>
-      <w:r>
-        <w:rPr>
-          <w:rFonts w:ascii="Roboto" w:hAnsi="Roboto"/>
-          <w:color w:val="7030A0"/>
-        </w:rPr>
-        <w:t>** no quiero acordarme,</w:t>
+        <w:t>En un lugar de los **Repos**,</w:t>
       </w:r>
     </w:p>
     <w:p>
@@ -60,7 +54,23 @@
           <w:rFonts w:ascii="Roboto" w:hAnsi="Roboto"/>
           <w:color w:val="7030A0"/>
         </w:rPr>
-        <w:t>no ha mucho **log** que vivía</w:t>
+        <w:t>de cuyo **</w:t>
+      </w:r>
+      <w:proofErr w:type="spellStart"/>
+      <w:r>
+        <w:rPr>
+          <w:rFonts w:ascii="Roboto" w:hAnsi="Roboto"/>
+          <w:color w:val="7030A0"/>
+        </w:rPr>
+        <w:t>commit</w:t>
+      </w:r>
+      <w:proofErr w:type="spellEnd"/>
+      <w:r>
+        <w:rPr>
+          <w:rFonts w:ascii="Roboto" w:hAnsi="Roboto"/>
+          <w:color w:val="7030A0"/>
+        </w:rPr>
+        <w:t>** no quiero acordarme,</w:t>
       </w:r>
     </w:p>
     <w:p>
@@ -75,7 +85,7 @@
           <w:rFonts w:ascii="Roboto" w:hAnsi="Roboto"/>
           <w:color w:val="7030A0"/>
         </w:rPr>
-        <w:t>un hidalgo de los de **head** en **master**,</w:t>
+        <w:t>no ha mucho **log** que vivía</w:t>
       </w:r>
     </w:p>
     <w:p>
@@ -90,23 +100,7 @@
           <w:rFonts w:ascii="Roboto" w:hAnsi="Roboto"/>
           <w:color w:val="7030A0"/>
         </w:rPr>
-        <w:t>**</w:t>
-      </w:r>
-      <w:proofErr w:type="spellStart"/>
-      <w:r>
-        <w:rPr>
-          <w:rFonts w:ascii="Roboto" w:hAnsi="Roboto"/>
-          <w:color w:val="7030A0"/>
-        </w:rPr>
-        <w:t>push</w:t>
-      </w:r>
-      <w:proofErr w:type="spellEnd"/>
-      <w:r>
-        <w:rPr>
-          <w:rFonts w:ascii="Roboto" w:hAnsi="Roboto"/>
-          <w:color w:val="7030A0"/>
-        </w:rPr>
-        <w:t>** antiguo,</w:t>
+        <w:t>un hidalgo de los de **head** en **master**,</w:t>
       </w:r>
     </w:p>
     <w:p>
@@ -129,7 +123,7 @@
           <w:rFonts w:ascii="Roboto" w:hAnsi="Roboto"/>
           <w:color w:val="7030A0"/>
         </w:rPr>
-        <w:t>git</w:t>
+        <w:t>push</w:t>
       </w:r>
       <w:proofErr w:type="spellEnd"/>
       <w:r>
@@ -137,26 +131,57 @@
           <w:rFonts w:ascii="Roboto" w:hAnsi="Roboto"/>
           <w:color w:val="7030A0"/>
         </w:rPr>
-        <w:t>** flaco y **</w:t>
-      </w:r>
-      <w:proofErr w:type="spellStart"/>
-      <w:r>
-        <w:rPr>
-          <w:rFonts w:ascii="Roboto" w:hAnsi="Roboto"/>
-          <w:color w:val="7030A0"/>
-        </w:rPr>
-        <w:t>remote</w:t>
-      </w:r>
-      <w:proofErr w:type="spellEnd"/>
-      <w:r>
-        <w:rPr>
-          <w:rFonts w:ascii="Roboto" w:hAnsi="Roboto"/>
-          <w:color w:val="7030A0"/>
-        </w:rPr>
-        <w:t>** corredor.</w:t>
+        <w:t>** antiguo,</w:t>
       </w:r>
     </w:p>
     <w:p>
+      <w:pPr>
+        <w:rPr>
+          <w:rFonts w:ascii="Roboto" w:hAnsi="Roboto"/>
+          <w:color w:val="7030A0"/>
+        </w:rPr>
+      </w:pPr>
+      <w:r>
+        <w:rPr>
+          <w:rFonts w:ascii="Roboto" w:hAnsi="Roboto"/>
+          <w:color w:val="7030A0"/>
+        </w:rPr>
+        <w:t>**</w:t>
+      </w:r>
+      <w:proofErr w:type="spellStart"/>
+      <w:r>
+        <w:rPr>
+          <w:rFonts w:ascii="Roboto" w:hAnsi="Roboto"/>
+          <w:color w:val="7030A0"/>
+        </w:rPr>
+        <w:t>git</w:t>
+      </w:r>
+      <w:proofErr w:type="spellEnd"/>
+      <w:r>
+        <w:rPr>
+          <w:rFonts w:ascii="Roboto" w:hAnsi="Roboto"/>
+          <w:color w:val="7030A0"/>
+        </w:rPr>
+        <w:t>** flaco y **</w:t>
+      </w:r>
+      <w:proofErr w:type="spellStart"/>
+      <w:r>
+        <w:rPr>
+          <w:rFonts w:ascii="Roboto" w:hAnsi="Roboto"/>
+          <w:color w:val="7030A0"/>
+        </w:rPr>
+        <w:t>remote</w:t>
+      </w:r>
+      <w:proofErr w:type="spellEnd"/>
+      <w:r>
+        <w:rPr>
+          <w:rFonts w:ascii="Roboto" w:hAnsi="Roboto"/>
+          <w:color w:val="7030A0"/>
+        </w:rPr>
+        <w:t>** corredor.</w:t>
+      </w:r>
+    </w:p>
+    <w:p>
       <w:r>
         <w:rPr>
           <w:rFonts w:ascii="Roboto" w:hAnsi="Roboto"/>
@@ -194,17 +219,17 @@
           <w:rFonts w:ascii="Roboto" w:hAnsi="Roboto"/>
           <w:color w:val="7030A0"/>
         </w:rPr>
-        <w:t xml:space="preserve"> -m “Don Quijote de la M</w:t>
-      </w:r>
-      <w:bookmarkStart w:id="0" w:name="_GoBack"/>
-      <w:bookmarkEnd w:id="0"/>
-      <w:r>
-        <w:rPr>
-          <w:rFonts w:ascii="Roboto" w:hAnsi="Roboto"/>
-          <w:color w:val="7030A0"/>
-        </w:rPr>
-        <w:t>ancha”`</w:t>
-      </w:r>
+        <w:t xml:space="preserve"> -m “Don Quijote de la </w:t>
+      </w:r>
+      <w:proofErr w:type="gramStart"/>
+      <w:r>
+        <w:rPr>
+          <w:rFonts w:ascii="Roboto" w:hAnsi="Roboto"/>
+          <w:color w:val="7030A0"/>
+        </w:rPr>
+        <w:t>Mancha”`</w:t>
+      </w:r>
+      <w:proofErr w:type="gramEnd"/>
     </w:p>
     <w:sectPr>
       <w:pgSz w:w="11906" w:h="16838"/>

</xml_diff>